<commit_message>
fixed subscripts in table
</commit_message>
<xml_diff>
--- a/tables/table-3.vej.docx
+++ b/tables/table-3.vej.docx
@@ -175,6 +175,7 @@
               </w:rPr>
             </w:pPr>
             <w:proofErr w:type="spellStart"/>
+            <w:proofErr w:type="gramStart"/>
             <w:r>
               <w:rPr>
                 <w:rFonts w:ascii="Times New Roman" w:hAnsi="Times New Roman" w:cs="Times New Roman"/>
@@ -190,9 +191,10 @@
                 <w:szCs w:val="24"/>
                 <w:vertAlign w:val="subscript"/>
               </w:rPr>
-              <w:t>t</w:t>
+              <w:t>i,t</w:t>
             </w:r>
             <w:proofErr w:type="spellEnd"/>
+            <w:proofErr w:type="gramEnd"/>
           </w:p>
         </w:tc>
         <w:tc>
@@ -211,6 +213,7 @@
                 <w:rFonts w:ascii="Times New Roman" w:hAnsi="Times New Roman" w:cs="Times New Roman"/>
                 <w:sz w:val="24"/>
                 <w:szCs w:val="24"/>
+                <w:vertAlign w:val="subscript"/>
               </w:rPr>
             </w:pPr>
             <w:proofErr w:type="spellStart"/>
@@ -230,26 +233,7 @@
                 <w:szCs w:val="24"/>
                 <w:vertAlign w:val="subscript"/>
               </w:rPr>
-              <w:t>i</w:t>
-            </w:r>
-            <w:r>
-              <w:rPr>
-                <w:rFonts w:ascii="Times New Roman" w:hAnsi="Times New Roman" w:cs="Times New Roman"/>
-                <w:i/>
-                <w:sz w:val="24"/>
-                <w:szCs w:val="24"/>
-                <w:vertAlign w:val="subscript"/>
-              </w:rPr>
-              <w:t>,</w:t>
-            </w:r>
-            <w:r>
-              <w:rPr>
-                <w:rFonts w:ascii="Times New Roman" w:hAnsi="Times New Roman" w:cs="Times New Roman"/>
-                <w:sz w:val="24"/>
-                <w:szCs w:val="24"/>
-                <w:vertAlign w:val="subscript"/>
-              </w:rPr>
-              <w:t>t</w:t>
+              <w:t>i,t</w:t>
             </w:r>
             <w:proofErr w:type="spellEnd"/>
             <w:proofErr w:type="gramEnd"/>
@@ -274,6 +258,7 @@
               </w:rPr>
             </w:pPr>
             <w:proofErr w:type="spellStart"/>
+            <w:proofErr w:type="gramStart"/>
             <w:r>
               <w:rPr>
                 <w:rFonts w:ascii="Times New Roman" w:hAnsi="Times New Roman" w:cs="Times New Roman"/>
@@ -289,9 +274,10 @@
                 <w:szCs w:val="24"/>
                 <w:vertAlign w:val="subscript"/>
               </w:rPr>
-              <w:t>t</w:t>
+              <w:t>i,t</w:t>
             </w:r>
             <w:proofErr w:type="spellEnd"/>
+            <w:proofErr w:type="gramEnd"/>
           </w:p>
         </w:tc>
       </w:tr>
@@ -1852,7 +1838,6 @@
             <w:tcBorders>
               <w:top w:val="nil"/>
               <w:left w:val="nil"/>
-              <w:bottom w:val="nil"/>
               <w:right w:val="nil"/>
             </w:tcBorders>
             <w:vAlign w:val="center"/>
@@ -1881,29 +1866,27 @@
             <w:tcBorders>
               <w:top w:val="nil"/>
               <w:left w:val="nil"/>
-              <w:bottom w:val="nil"/>
-              <w:right w:val="nil"/>
-            </w:tcBorders>
-            <w:vAlign w:val="bottom"/>
-          </w:tcPr>
-          <w:p>
-            <w:pPr>
-              <w:jc w:val="center"/>
-              <w:rPr>
-                <w:rFonts w:ascii="Times New Roman" w:hAnsi="Times New Roman" w:cs="Times New Roman"/>
-                <w:sz w:val="24"/>
-                <w:szCs w:val="24"/>
-              </w:rPr>
-            </w:pPr>
-          </w:p>
-        </w:tc>
-        <w:tc>
-          <w:tcPr>
-            <w:tcW w:w="0" w:type="auto"/>
-            <w:tcBorders>
-              <w:top w:val="nil"/>
-              <w:left w:val="nil"/>
-              <w:bottom w:val="nil"/>
+              <w:right w:val="nil"/>
+            </w:tcBorders>
+            <w:vAlign w:val="bottom"/>
+          </w:tcPr>
+          <w:p>
+            <w:pPr>
+              <w:jc w:val="center"/>
+              <w:rPr>
+                <w:rFonts w:ascii="Times New Roman" w:hAnsi="Times New Roman" w:cs="Times New Roman"/>
+                <w:sz w:val="24"/>
+                <w:szCs w:val="24"/>
+              </w:rPr>
+            </w:pPr>
+          </w:p>
+        </w:tc>
+        <w:tc>
+          <w:tcPr>
+            <w:tcW w:w="0" w:type="auto"/>
+            <w:tcBorders>
+              <w:top w:val="nil"/>
+              <w:left w:val="nil"/>
               <w:right w:val="nil"/>
             </w:tcBorders>
             <w:vAlign w:val="bottom"/>
@@ -1961,7 +1944,6 @@
             <w:tcBorders>
               <w:top w:val="nil"/>
               <w:left w:val="nil"/>
-              <w:bottom w:val="nil"/>
               <w:right w:val="nil"/>
             </w:tcBorders>
             <w:vAlign w:val="bottom"/>
@@ -1988,7 +1970,6 @@
             <w:tcBorders>
               <w:top w:val="nil"/>
               <w:left w:val="nil"/>
-              <w:bottom w:val="nil"/>
               <w:right w:val="nil"/>
             </w:tcBorders>
             <w:vAlign w:val="center"/>
@@ -2017,29 +1998,27 @@
             <w:tcBorders>
               <w:top w:val="nil"/>
               <w:left w:val="nil"/>
-              <w:bottom w:val="nil"/>
-              <w:right w:val="nil"/>
-            </w:tcBorders>
-            <w:vAlign w:val="bottom"/>
-          </w:tcPr>
-          <w:p>
-            <w:pPr>
-              <w:jc w:val="center"/>
-              <w:rPr>
-                <w:rFonts w:ascii="Times New Roman" w:hAnsi="Times New Roman" w:cs="Times New Roman"/>
-                <w:sz w:val="24"/>
-                <w:szCs w:val="24"/>
-              </w:rPr>
-            </w:pPr>
-          </w:p>
-        </w:tc>
-        <w:tc>
-          <w:tcPr>
-            <w:tcW w:w="0" w:type="auto"/>
-            <w:tcBorders>
-              <w:top w:val="nil"/>
-              <w:left w:val="nil"/>
-              <w:bottom w:val="nil"/>
+              <w:right w:val="nil"/>
+            </w:tcBorders>
+            <w:vAlign w:val="bottom"/>
+          </w:tcPr>
+          <w:p>
+            <w:pPr>
+              <w:jc w:val="center"/>
+              <w:rPr>
+                <w:rFonts w:ascii="Times New Roman" w:hAnsi="Times New Roman" w:cs="Times New Roman"/>
+                <w:sz w:val="24"/>
+                <w:szCs w:val="24"/>
+              </w:rPr>
+            </w:pPr>
+          </w:p>
+        </w:tc>
+        <w:tc>
+          <w:tcPr>
+            <w:tcW w:w="0" w:type="auto"/>
+            <w:tcBorders>
+              <w:top w:val="nil"/>
+              <w:left w:val="nil"/>
               <w:right w:val="nil"/>
             </w:tcBorders>
             <w:vAlign w:val="bottom"/>
@@ -2106,7 +2085,6 @@
             <w:tcBorders>
               <w:top w:val="nil"/>
               <w:left w:val="nil"/>
-              <w:bottom w:val="nil"/>
               <w:right w:val="nil"/>
             </w:tcBorders>
             <w:vAlign w:val="bottom"/>
@@ -2131,7 +2109,6 @@
           <w:tcPr>
             <w:tcW w:w="0" w:type="auto"/>
             <w:tcBorders>
-              <w:top w:val="single" w:sz="4" w:space="0" w:color="auto"/>
               <w:left w:val="nil"/>
               <w:bottom w:val="nil"/>
               <w:right w:val="nil"/>
@@ -2160,29 +2137,27 @@
           <w:tcPr>
             <w:tcW w:w="0" w:type="auto"/>
             <w:tcBorders>
-              <w:top w:val="single" w:sz="4" w:space="0" w:color="auto"/>
-              <w:left w:val="nil"/>
-              <w:bottom w:val="nil"/>
-              <w:right w:val="nil"/>
-            </w:tcBorders>
-            <w:vAlign w:val="bottom"/>
-          </w:tcPr>
-          <w:p>
-            <w:pPr>
-              <w:jc w:val="center"/>
-              <w:rPr>
-                <w:rFonts w:ascii="Times New Roman" w:hAnsi="Times New Roman" w:cs="Times New Roman"/>
-                <w:sz w:val="24"/>
-                <w:szCs w:val="24"/>
-              </w:rPr>
-            </w:pPr>
-          </w:p>
-        </w:tc>
-        <w:tc>
-          <w:tcPr>
-            <w:tcW w:w="0" w:type="auto"/>
-            <w:tcBorders>
-              <w:top w:val="single" w:sz="4" w:space="0" w:color="auto"/>
+              <w:left w:val="nil"/>
+              <w:bottom w:val="nil"/>
+              <w:right w:val="nil"/>
+            </w:tcBorders>
+            <w:vAlign w:val="bottom"/>
+          </w:tcPr>
+          <w:p>
+            <w:pPr>
+              <w:jc w:val="center"/>
+              <w:rPr>
+                <w:rFonts w:ascii="Times New Roman" w:hAnsi="Times New Roman" w:cs="Times New Roman"/>
+                <w:sz w:val="24"/>
+                <w:szCs w:val="24"/>
+              </w:rPr>
+            </w:pPr>
+          </w:p>
+        </w:tc>
+        <w:tc>
+          <w:tcPr>
+            <w:tcW w:w="0" w:type="auto"/>
+            <w:tcBorders>
               <w:left w:val="nil"/>
               <w:bottom w:val="nil"/>
               <w:right w:val="nil"/>
@@ -2249,7 +2224,6 @@
           <w:tcPr>
             <w:tcW w:w="0" w:type="auto"/>
             <w:tcBorders>
-              <w:top w:val="single" w:sz="4" w:space="0" w:color="auto"/>
               <w:left w:val="nil"/>
               <w:bottom w:val="nil"/>
               <w:right w:val="nil"/>

</xml_diff>

<commit_message>
format tables for insertion into document
</commit_message>
<xml_diff>
--- a/tables/table-3.vej.docx
+++ b/tables/table-3.vej.docx
@@ -23,7 +23,7 @@
       <w:tblGrid>
         <w:gridCol w:w="2456"/>
         <w:gridCol w:w="1192"/>
-        <w:gridCol w:w="1256"/>
+        <w:gridCol w:w="1192"/>
         <w:gridCol w:w="1192"/>
       </w:tblGrid>
       <w:tr>
@@ -174,8 +174,6 @@
                 <w:vertAlign w:val="subscript"/>
               </w:rPr>
             </w:pPr>
-            <w:proofErr w:type="spellStart"/>
-            <w:proofErr w:type="gramStart"/>
             <w:r>
               <w:rPr>
                 <w:rFonts w:ascii="Times New Roman" w:hAnsi="Times New Roman" w:cs="Times New Roman"/>
@@ -193,8 +191,6 @@
               </w:rPr>
               <w:t>i,t</w:t>
             </w:r>
-            <w:proofErr w:type="spellEnd"/>
-            <w:proofErr w:type="gramEnd"/>
           </w:p>
         </w:tc>
         <w:tc>
@@ -216,8 +212,6 @@
                 <w:vertAlign w:val="subscript"/>
               </w:rPr>
             </w:pPr>
-            <w:proofErr w:type="spellStart"/>
-            <w:proofErr w:type="gramStart"/>
             <w:r>
               <w:rPr>
                 <w:rFonts w:ascii="Times New Roman" w:hAnsi="Times New Roman" w:cs="Times New Roman"/>
@@ -235,8 +229,6 @@
               </w:rPr>
               <w:t>i,t</w:t>
             </w:r>
-            <w:proofErr w:type="spellEnd"/>
-            <w:proofErr w:type="gramEnd"/>
           </w:p>
         </w:tc>
         <w:tc>
@@ -257,8 +249,6 @@
                 <w:szCs w:val="24"/>
               </w:rPr>
             </w:pPr>
-            <w:proofErr w:type="spellStart"/>
-            <w:proofErr w:type="gramStart"/>
             <w:r>
               <w:rPr>
                 <w:rFonts w:ascii="Times New Roman" w:hAnsi="Times New Roman" w:cs="Times New Roman"/>
@@ -276,8 +266,6 @@
               </w:rPr>
               <w:t>i,t</w:t>
             </w:r>
-            <w:proofErr w:type="spellEnd"/>
-            <w:proofErr w:type="gramEnd"/>
           </w:p>
         </w:tc>
       </w:tr>
@@ -819,16 +807,6 @@
                 <w:szCs w:val="24"/>
               </w:rPr>
               <w:t>***</w:t>
-            </w:r>
-            <w:r>
-              <w:rPr>
-                <w:rFonts w:ascii="Cambria Math" w:hAnsi="Cambria Math" w:cs="Cambria Math"/>
-                <w:i/>
-                <w:sz w:val="24"/>
-                <w:szCs w:val="24"/>
-                <w:vertAlign w:val="superscript"/>
-              </w:rPr>
-              <w:t>∗</w:t>
             </w:r>
           </w:p>
         </w:tc>

</xml_diff>